<commit_message>
update chap 2 3
done , waiting to merge
</commit_message>
<xml_diff>
--- a/CHƯƠNG 2 JENKINS.docx
+++ b/CHƯƠNG 2 JENKINS.docx
@@ -109,7 +109,23 @@
           <w:sz w:val="26"/>
           <w:szCs w:val="26"/>
         </w:rPr>
-        <w:t>Trong môi trường tích hợp liên tục , Một vấn đề rất phổ biến và thường xuyên gặp phải đối với n</w:t>
+        <w:t>Trong môi trường tích hợp liên tụ</w:t>
+      </w:r>
+      <w:r>
+        <w:rPr>
+          <w:rFonts w:ascii="Times New Roman" w:hAnsi="Times New Roman" w:cs="Times New Roman"/>
+          <w:sz w:val="26"/>
+          <w:szCs w:val="26"/>
+        </w:rPr>
+        <w:t>c , m</w:t>
+      </w:r>
+      <w:r>
+        <w:rPr>
+          <w:rFonts w:ascii="Times New Roman" w:hAnsi="Times New Roman" w:cs="Times New Roman"/>
+          <w:sz w:val="26"/>
+          <w:szCs w:val="26"/>
+        </w:rPr>
+        <w:t>ột vấn đề rất phổ biến và thường xuyên gặp phải đối với n</w:t>
       </w:r>
       <w:r>
         <w:rPr>
@@ -247,15 +263,23 @@
           <w:sz w:val="26"/>
           <w:szCs w:val="26"/>
         </w:rPr>
-        <w:t xml:space="preserve"> công việc ,</w:t>
-      </w:r>
-      <w:r>
-        <w:rPr>
-          <w:rFonts w:ascii="Times New Roman" w:hAnsi="Times New Roman" w:cs="Times New Roman"/>
-          <w:sz w:val="26"/>
-          <w:szCs w:val="26"/>
-        </w:rPr>
-        <w:t xml:space="preserve"> thì họ</w:t>
+        <w:t xml:space="preserve"> công việ</w:t>
+      </w:r>
+      <w:r>
+        <w:rPr>
+          <w:rFonts w:ascii="Times New Roman" w:hAnsi="Times New Roman" w:cs="Times New Roman"/>
+          <w:sz w:val="26"/>
+          <w:szCs w:val="26"/>
+        </w:rPr>
+        <w:t xml:space="preserve">c </w:t>
+      </w:r>
+      <w:r>
+        <w:rPr>
+          <w:rFonts w:ascii="Times New Roman" w:hAnsi="Times New Roman" w:cs="Times New Roman"/>
+          <w:sz w:val="26"/>
+          <w:szCs w:val="26"/>
+        </w:rPr>
+        <w:t>thì họ</w:t>
       </w:r>
       <w:r>
         <w:rPr>
@@ -311,7 +335,23 @@
           <w:sz w:val="26"/>
           <w:szCs w:val="26"/>
         </w:rPr>
-        <w:t xml:space="preserve"> Việc này xảy ra rất nhiều trong môi trường phát triển phần mềm hiện nay , và nó trở thành một trong những vấn đề rất nhức nhói và khó chịu trong giai đoạn phát triển phần mềm .</w:t>
+        <w:t xml:space="preserve"> Việc này xảy ra rất nhiều trong môi trường phát triển phần mềm hiệ</w:t>
+      </w:r>
+      <w:r>
+        <w:rPr>
+          <w:rFonts w:ascii="Times New Roman" w:hAnsi="Times New Roman" w:cs="Times New Roman"/>
+          <w:sz w:val="26"/>
+          <w:szCs w:val="26"/>
+        </w:rPr>
+        <w:t xml:space="preserve">n nay </w:t>
+      </w:r>
+      <w:r>
+        <w:rPr>
+          <w:rFonts w:ascii="Times New Roman" w:hAnsi="Times New Roman" w:cs="Times New Roman"/>
+          <w:sz w:val="26"/>
+          <w:szCs w:val="26"/>
+        </w:rPr>
+        <w:t>và nó trở thành một trong những vấn đề rất nhức nhói và khó chịu trong giai đoạn phát triển phần mềm .</w:t>
       </w:r>
     </w:p>
     <w:p>
@@ -456,7 +496,15 @@
           <w:sz w:val="26"/>
           <w:szCs w:val="26"/>
         </w:rPr>
-        <w:t xml:space="preserve">nhóm </w:t>
+        <w:t>nhà phát triển</w:t>
+      </w:r>
+      <w:r>
+        <w:rPr>
+          <w:rFonts w:ascii="Times New Roman" w:hAnsi="Times New Roman" w:cs="Times New Roman"/>
+          <w:sz w:val="26"/>
+          <w:szCs w:val="26"/>
+        </w:rPr>
+        <w:t xml:space="preserve"> </w:t>
       </w:r>
       <w:r>
         <w:rPr>
@@ -496,7 +544,23 @@
           <w:sz w:val="26"/>
           <w:szCs w:val="26"/>
         </w:rPr>
-        <w:t xml:space="preserve"> có một số chức năng khác như triển khai ứng dụng xây dựng trên máy chủ thử nghiệm, cung cấp cho các nhóm liên quan về kết quả xây dựng và thử nghiệm</w:t>
+        <w:t xml:space="preserve"> có một số chức năng khác như triển khai ứng dụng xây dựng trên máy chủ thử nghiệm, cung cấp cho các </w:t>
+      </w:r>
+      <w:r>
+        <w:rPr>
+          <w:rFonts w:ascii="Times New Roman" w:hAnsi="Times New Roman" w:cs="Times New Roman"/>
+          <w:sz w:val="26"/>
+          <w:szCs w:val="26"/>
+        </w:rPr>
+        <w:t>bên</w:t>
+      </w:r>
+      <w:r>
+        <w:rPr>
+          <w:rFonts w:ascii="Times New Roman" w:hAnsi="Times New Roman" w:cs="Times New Roman"/>
+          <w:sz w:val="26"/>
+          <w:szCs w:val="26"/>
+        </w:rPr>
+        <w:t xml:space="preserve"> liên quan về kết quả xây dựng và thử nghiệm</w:t>
       </w:r>
       <w:r>
         <w:rPr>
@@ -1240,7 +1304,39 @@
           <w:sz w:val="26"/>
           <w:szCs w:val="26"/>
         </w:rPr>
-        <w:t xml:space="preserve"> để họ có thể sửa bất kỳ lỗi nào họ </w:t>
+        <w:t xml:space="preserve"> để họ có thể sử</w:t>
+      </w:r>
+      <w:r>
+        <w:rPr>
+          <w:rFonts w:ascii="Times New Roman" w:hAnsi="Times New Roman" w:cs="Times New Roman"/>
+          <w:sz w:val="26"/>
+          <w:szCs w:val="26"/>
+        </w:rPr>
+        <w:t>a kịp thời các</w:t>
+      </w:r>
+      <w:r>
+        <w:rPr>
+          <w:rFonts w:ascii="Times New Roman" w:hAnsi="Times New Roman" w:cs="Times New Roman"/>
+          <w:sz w:val="26"/>
+          <w:szCs w:val="26"/>
+        </w:rPr>
+        <w:t xml:space="preserve"> lỗ</w:t>
+      </w:r>
+      <w:r>
+        <w:rPr>
+          <w:rFonts w:ascii="Times New Roman" w:hAnsi="Times New Roman" w:cs="Times New Roman"/>
+          <w:sz w:val="26"/>
+          <w:szCs w:val="26"/>
+        </w:rPr>
+        <w:t>i</w:t>
+      </w:r>
+      <w:r>
+        <w:rPr>
+          <w:rFonts w:ascii="Times New Roman" w:hAnsi="Times New Roman" w:cs="Times New Roman"/>
+          <w:sz w:val="26"/>
+          <w:szCs w:val="26"/>
+        </w:rPr>
+        <w:t xml:space="preserve"> họ </w:t>
       </w:r>
       <w:r>
         <w:rPr>
@@ -1720,7 +1816,31 @@
           <w:sz w:val="26"/>
           <w:szCs w:val="26"/>
         </w:rPr>
-        <w:t xml:space="preserve">Đội ngũ các nhà phát triển sẽ thường xuyên gửi các đoạn mã của mình đến nơi lưu trữ chính của đội ngũ , thường là một kho lưu trữ được chia sẻ ( repository ) </w:t>
+        <w:t xml:space="preserve">Đội ngũ các nhà phát triển sẽ thường xuyên gửi các đoạn mã của mình đến nơi lưu trữ chính của đội ngũ , thường là một kho lưu trữ được chia sẻ ( </w:t>
+      </w:r>
+      <w:r>
+        <w:rPr>
+          <w:rFonts w:ascii="Times New Roman" w:hAnsi="Times New Roman" w:cs="Times New Roman"/>
+          <w:sz w:val="26"/>
+          <w:szCs w:val="26"/>
+        </w:rPr>
+        <w:t xml:space="preserve">shared </w:t>
+      </w:r>
+      <w:r>
+        <w:rPr>
+          <w:rFonts w:ascii="Times New Roman" w:hAnsi="Times New Roman" w:cs="Times New Roman"/>
+          <w:sz w:val="26"/>
+          <w:szCs w:val="26"/>
+        </w:rPr>
+        <w:t xml:space="preserve">repository ) </w:t>
+      </w:r>
+      <w:r>
+        <w:rPr>
+          <w:rFonts w:ascii="Times New Roman" w:hAnsi="Times New Roman" w:cs="Times New Roman"/>
+          <w:sz w:val="26"/>
+          <w:szCs w:val="26"/>
+        </w:rPr>
+        <w:t>.</w:t>
       </w:r>
     </w:p>
     <w:p>
@@ -1742,7 +1862,23 @@
           <w:sz w:val="26"/>
           <w:szCs w:val="26"/>
         </w:rPr>
-        <w:t>Khi code có sự thay đổi thì sẽ được xây dựng lại thông qua build server .</w:t>
+        <w:t>Khi code có sự thay đổi thì sẽ được xây dựng lại thông qua</w:t>
+      </w:r>
+      <w:r>
+        <w:rPr>
+          <w:rFonts w:ascii="Times New Roman" w:hAnsi="Times New Roman" w:cs="Times New Roman"/>
+          <w:sz w:val="26"/>
+          <w:szCs w:val="26"/>
+        </w:rPr>
+        <w:t xml:space="preserve"> máy chủ </w:t>
+      </w:r>
+      <w:r>
+        <w:rPr>
+          <w:rFonts w:ascii="Times New Roman" w:hAnsi="Times New Roman" w:cs="Times New Roman"/>
+          <w:sz w:val="26"/>
+          <w:szCs w:val="26"/>
+        </w:rPr>
+        <w:t>.</w:t>
       </w:r>
     </w:p>
     <w:p>
@@ -1786,7 +1922,23 @@
           <w:sz w:val="26"/>
           <w:szCs w:val="26"/>
         </w:rPr>
-        <w:t>Phát hành phiên bản hoàn chỉnh cho khách hang khi không còn lỗi nữa .</w:t>
+        <w:t>Phát hành phiên bản hoàn chỉ</w:t>
+      </w:r>
+      <w:r>
+        <w:rPr>
+          <w:rFonts w:ascii="Times New Roman" w:hAnsi="Times New Roman" w:cs="Times New Roman"/>
+          <w:sz w:val="26"/>
+          <w:szCs w:val="26"/>
+        </w:rPr>
+        <w:t>nh cho khách hàng</w:t>
+      </w:r>
+      <w:r>
+        <w:rPr>
+          <w:rFonts w:ascii="Times New Roman" w:hAnsi="Times New Roman" w:cs="Times New Roman"/>
+          <w:sz w:val="26"/>
+          <w:szCs w:val="26"/>
+        </w:rPr>
+        <w:t xml:space="preserve"> khi không còn lỗi nữa .</w:t>
       </w:r>
     </w:p>
     <w:p>
@@ -1980,7 +2132,23 @@
           <w:sz w:val="26"/>
           <w:szCs w:val="26"/>
         </w:rPr>
-        <w:t>Cung cấp cái nhìn xuyên suốt tổng quan và cụ thể cho từng giai đoạn .</w:t>
+        <w:t>Cung cấp cái nhìn xuyên suốt tổng quan và cụ thể cho từng giai đoạn</w:t>
+      </w:r>
+      <w:r>
+        <w:rPr>
+          <w:rFonts w:ascii="Times New Roman" w:hAnsi="Times New Roman" w:cs="Times New Roman"/>
+          <w:sz w:val="26"/>
+          <w:szCs w:val="26"/>
+        </w:rPr>
+        <w:t xml:space="preserve"> phát triển</w:t>
+      </w:r>
+      <w:r>
+        <w:rPr>
+          <w:rFonts w:ascii="Times New Roman" w:hAnsi="Times New Roman" w:cs="Times New Roman"/>
+          <w:sz w:val="26"/>
+          <w:szCs w:val="26"/>
+        </w:rPr>
+        <w:t xml:space="preserve"> .</w:t>
       </w:r>
     </w:p>
     <w:p>
@@ -2003,7 +2171,15 @@
           <w:sz w:val="26"/>
           <w:szCs w:val="26"/>
         </w:rPr>
-        <w:t>Nâng cáo kỹ năng của đội ngũ nhân viên phát triển phần mềm .</w:t>
+        <w:t>Nâng cao</w:t>
+      </w:r>
+      <w:r>
+        <w:rPr>
+          <w:rFonts w:ascii="Times New Roman" w:hAnsi="Times New Roman" w:cs="Times New Roman"/>
+          <w:sz w:val="26"/>
+          <w:szCs w:val="26"/>
+        </w:rPr>
+        <w:t xml:space="preserve"> kỹ năng của đội ngũ nhân viên phát triển phần mềm .</w:t>
       </w:r>
     </w:p>
     <w:p>
@@ -2096,7 +2272,23 @@
           <w:sz w:val="26"/>
           <w:szCs w:val="26"/>
         </w:rPr>
-        <w:t>Yêu cầu các thành viên , các cá nhân trong đội ngũ dự án phải có các kỹ năng và am hiểu các mô hình như Agile , hệ thống tích hợp CI , các công cụ hỗ trợ cho Ci ,..</w:t>
+        <w:t>Yêu cầu các thành viên , các cá nhân trong đội ngũ dự án phải có các kỹ năng và am hiểu các mô hình như Agile , hệ thống tích hợp CI , các công cụ hỗ trợ</w:t>
+      </w:r>
+      <w:r>
+        <w:rPr>
+          <w:rFonts w:ascii="Times New Roman" w:hAnsi="Times New Roman" w:cs="Times New Roman"/>
+          <w:sz w:val="26"/>
+          <w:szCs w:val="26"/>
+        </w:rPr>
+        <w:t xml:space="preserve"> cho CI</w:t>
+      </w:r>
+      <w:r>
+        <w:rPr>
+          <w:rFonts w:ascii="Times New Roman" w:hAnsi="Times New Roman" w:cs="Times New Roman"/>
+          <w:sz w:val="26"/>
+          <w:szCs w:val="26"/>
+        </w:rPr>
+        <w:t xml:space="preserve"> ,..</w:t>
       </w:r>
     </w:p>
     <w:p>
@@ -2247,7 +2439,23 @@
           <w:sz w:val="26"/>
           <w:szCs w:val="26"/>
         </w:rPr>
-        <w:t xml:space="preserve">ích hợp liên tục mã nguồn mở có khả năng phối hợp một chuỗi các hành động giúp đạt được quy trình Tích hợp liên tục theo </w:t>
+        <w:t>ích hợp liên tục mã nguồn mở có khả năng phối hợp một chuỗi các hành động giúp đạt đượ</w:t>
+      </w:r>
+      <w:r>
+        <w:rPr>
+          <w:rFonts w:ascii="Times New Roman" w:hAnsi="Times New Roman" w:cs="Times New Roman"/>
+          <w:sz w:val="26"/>
+          <w:szCs w:val="26"/>
+        </w:rPr>
+        <w:t>c quy trình t</w:t>
+      </w:r>
+      <w:r>
+        <w:rPr>
+          <w:rFonts w:ascii="Times New Roman" w:hAnsi="Times New Roman" w:cs="Times New Roman"/>
+          <w:sz w:val="26"/>
+          <w:szCs w:val="26"/>
+        </w:rPr>
+        <w:t xml:space="preserve">ích hợp liên tục theo </w:t>
       </w:r>
       <w:r>
         <w:rPr>
@@ -2907,15 +3115,49 @@
           <w:sz w:val="26"/>
           <w:szCs w:val="26"/>
         </w:rPr>
-        <w:t xml:space="preserve">bởi cộng đồng các nhà phát triển , các kỹ sư phần mềm với ý định hướng tới sự đa dạng hóa cho Jenkins . Hiện tại với hơn 1000+ plugins , </w:t>
-      </w:r>
-      <w:r>
-        <w:rPr>
-          <w:rFonts w:ascii="Times New Roman" w:hAnsi="Times New Roman" w:cs="Times New Roman"/>
-          <w:sz w:val="26"/>
-          <w:szCs w:val="26"/>
-        </w:rPr>
-        <w:t>Jenkins có thể tích hợp với gần hết các công cụ và nền tảng hiện nay .</w:t>
+        <w:t>bởi cộng đồng các nhà phát triển , các kỹ sư phần mềm với ý định hướng tới sự đa dạng hóa cho Jenkins . Hiện tại với hơn 1000+ plugins</w:t>
+      </w:r>
+      <w:r>
+        <w:rPr>
+          <w:rFonts w:ascii="Times New Roman" w:hAnsi="Times New Roman" w:cs="Times New Roman"/>
+          <w:sz w:val="26"/>
+          <w:szCs w:val="26"/>
+        </w:rPr>
+        <w:t xml:space="preserve"> và đang tăng </w:t>
+      </w:r>
+      <w:r>
+        <w:rPr>
+          <w:rFonts w:ascii="Times New Roman" w:hAnsi="Times New Roman" w:cs="Times New Roman"/>
+          <w:sz w:val="26"/>
+          <w:szCs w:val="26"/>
+        </w:rPr>
+        <w:t xml:space="preserve"> ,</w:t>
+      </w:r>
+      <w:r>
+        <w:rPr>
+          <w:rFonts w:ascii="Times New Roman" w:hAnsi="Times New Roman" w:cs="Times New Roman"/>
+          <w:sz w:val="26"/>
+          <w:szCs w:val="26"/>
+        </w:rPr>
+        <w:t xml:space="preserve"> Jenkins trở thành một công cụ đáng chú ý cho cộng đồng các nhà phát triển phần mềm để áp dụng thực tiễn CI của họ</w:t>
+      </w:r>
+      <w:bookmarkStart w:id="0" w:name="_GoBack"/>
+      <w:bookmarkEnd w:id="0"/>
+      <w:r>
+        <w:rPr>
+          <w:rFonts w:ascii="Times New Roman" w:hAnsi="Times New Roman" w:cs="Times New Roman"/>
+          <w:sz w:val="26"/>
+          <w:szCs w:val="26"/>
+        </w:rPr>
+        <w:t xml:space="preserve"> </w:t>
+      </w:r>
+      <w:r>
+        <w:rPr>
+          <w:rFonts w:ascii="Times New Roman" w:hAnsi="Times New Roman" w:cs="Times New Roman"/>
+          <w:sz w:val="26"/>
+          <w:szCs w:val="26"/>
+        </w:rPr>
+        <w:t>.</w:t>
       </w:r>
     </w:p>
     <w:p>
@@ -5113,8 +5355,6 @@
         </w:rPr>
         <w:t xml:space="preserve"> cũng như chi phí để duy trì máy chủ Jenkins </w:t>
       </w:r>
-      <w:bookmarkStart w:id="0" w:name="_GoBack"/>
-      <w:bookmarkEnd w:id="0"/>
       <w:r>
         <w:rPr>
           <w:rFonts w:ascii="Times New Roman" w:hAnsi="Times New Roman" w:cs="Times New Roman"/>
@@ -6718,7 +6958,7 @@
 </file>
 
 <file path=customXml/itemProps1.xml><?xml version="1.0" encoding="utf-8"?>
-<ds:datastoreItem xmlns:ds="http://schemas.openxmlformats.org/officeDocument/2006/customXml" ds:itemID="{12CEE5BC-75F1-45D2-A872-0F4D1B91A6E7}">
+<ds:datastoreItem xmlns:ds="http://schemas.openxmlformats.org/officeDocument/2006/customXml" ds:itemID="{E8BF78ED-1E81-4755-892C-3CA980E998B1}">
   <ds:schemaRefs>
     <ds:schemaRef ds:uri="http://schemas.openxmlformats.org/officeDocument/2006/bibliography"/>
   </ds:schemaRefs>

</xml_diff>